<commit_message>
Aktualisierung der Informationen und Aufgaben
</commit_message>
<xml_diff>
--- a/fragen_an_den_auftraggeber.docx
+++ b/fragen_an_den_auftraggeber.docx
@@ -22,6 +22,7 @@
           <w:ilvl w:val="0"/>
           <w:numId w:val="4"/>
         </w:numPr>
+        <w:shd w:val="clear" w:color="auto" w:fill="FFC000"/>
         <w:spacing w:line="276" w:lineRule="auto"/>
       </w:pPr>
       <w:r>
@@ -38,32 +39,62 @@
         <w:spacing w:line="276" w:lineRule="auto"/>
       </w:pPr>
       <w:r>
-        <w:t>Senior-Consultant =&gt; Mehr Erfahrung</w:t>
-      </w:r>
-    </w:p>
-    <w:p>
-      <w:pPr>
-        <w:pStyle w:val="Listenabsatz"/>
-        <w:numPr>
-          <w:ilvl w:val="1"/>
+        <w:t>Senior-Consultant</w:t>
+      </w:r>
+      <w:r>
+        <w:t xml:space="preserve">: </w:t>
+      </w:r>
+    </w:p>
+    <w:p>
+      <w:pPr>
+        <w:pStyle w:val="Listenabsatz"/>
+        <w:numPr>
+          <w:ilvl w:val="2"/>
           <w:numId w:val="4"/>
         </w:numPr>
         <w:spacing w:line="276" w:lineRule="auto"/>
       </w:pPr>
       <w:r>
-        <w:t>Kann andere anleiten, auch Qualitätssicherung</w:t>
-      </w:r>
-    </w:p>
-    <w:p>
-      <w:pPr>
-        <w:pStyle w:val="Listenabsatz"/>
-        <w:numPr>
-          <w:ilvl w:val="0"/>
+        <w:t>Mehr Erfahrung</w:t>
+      </w:r>
+    </w:p>
+    <w:p>
+      <w:pPr>
+        <w:pStyle w:val="Listenabsatz"/>
+        <w:numPr>
+          <w:ilvl w:val="2"/>
           <w:numId w:val="4"/>
         </w:numPr>
         <w:spacing w:line="276" w:lineRule="auto"/>
       </w:pPr>
       <w:r>
+        <w:t>Kann andere anleiten</w:t>
+      </w:r>
+    </w:p>
+    <w:p>
+      <w:pPr>
+        <w:pStyle w:val="Listenabsatz"/>
+        <w:numPr>
+          <w:ilvl w:val="2"/>
+          <w:numId w:val="4"/>
+        </w:numPr>
+        <w:spacing w:line="276" w:lineRule="auto"/>
+      </w:pPr>
+      <w:r>
+        <w:t>Nicht so stark in Entwicklung involviert, eher Qualitätssicherung</w:t>
+      </w:r>
+    </w:p>
+    <w:p>
+      <w:pPr>
+        <w:pStyle w:val="Listenabsatz"/>
+        <w:numPr>
+          <w:ilvl w:val="0"/>
+          <w:numId w:val="4"/>
+        </w:numPr>
+        <w:shd w:val="clear" w:color="auto" w:fill="92D050"/>
+        <w:spacing w:line="276" w:lineRule="auto"/>
+      </w:pPr>
+      <w:r>
         <w:t xml:space="preserve">Wie viele MA </w:t>
       </w:r>
       <w:proofErr w:type="gramStart"/>
@@ -74,6 +105,9 @@
       <w:r>
         <w:t xml:space="preserve"> uns zur Verfügung (dem externen Dienstleister)</w:t>
       </w:r>
+      <w:r>
+        <w:t>?</w:t>
+      </w:r>
     </w:p>
     <w:p>
       <w:pPr>
@@ -95,6 +129,7 @@
           <w:ilvl w:val="0"/>
           <w:numId w:val="4"/>
         </w:numPr>
+        <w:shd w:val="clear" w:color="auto" w:fill="92D050"/>
         <w:spacing w:line="276" w:lineRule="auto"/>
       </w:pPr>
       <w:r>
@@ -121,6 +156,7 @@
           <w:ilvl w:val="0"/>
           <w:numId w:val="4"/>
         </w:numPr>
+        <w:shd w:val="clear" w:color="auto" w:fill="92D050"/>
         <w:spacing w:line="276" w:lineRule="auto"/>
       </w:pPr>
       <w:r>
@@ -147,6 +183,7 @@
           <w:ilvl w:val="0"/>
           <w:numId w:val="4"/>
         </w:numPr>
+        <w:shd w:val="clear" w:color="auto" w:fill="92D050"/>
         <w:spacing w:line="276" w:lineRule="auto"/>
       </w:pPr>
       <w:r>
@@ -173,6 +210,7 @@
           <w:ilvl w:val="0"/>
           <w:numId w:val="4"/>
         </w:numPr>
+        <w:shd w:val="clear" w:color="auto" w:fill="92D050"/>
         <w:spacing w:line="276" w:lineRule="auto"/>
       </w:pPr>
       <w:r>
@@ -199,6 +237,7 @@
           <w:ilvl w:val="0"/>
           <w:numId w:val="4"/>
         </w:numPr>
+        <w:shd w:val="clear" w:color="auto" w:fill="92D050"/>
         <w:spacing w:line="276" w:lineRule="auto"/>
       </w:pPr>
       <w:r>
@@ -215,12 +254,29 @@
       <w:pPr>
         <w:pStyle w:val="Listenabsatz"/>
         <w:numPr>
-          <w:ilvl w:val="0"/>
+          <w:ilvl w:val="1"/>
           <w:numId w:val="4"/>
         </w:numPr>
         <w:spacing w:line="276" w:lineRule="auto"/>
       </w:pPr>
       <w:r>
+        <w:t>Siehe Vorlesungsfolie</w:t>
+      </w:r>
+      <w:r>
+        <w:t>n 3.1-11 und 3.1-12: Meilensteinplan in tabellarischer Form, Phasenplan enthält Meilensteine</w:t>
+      </w:r>
+    </w:p>
+    <w:p>
+      <w:pPr>
+        <w:pStyle w:val="Listenabsatz"/>
+        <w:numPr>
+          <w:ilvl w:val="0"/>
+          <w:numId w:val="4"/>
+        </w:numPr>
+        <w:shd w:val="clear" w:color="auto" w:fill="92D050"/>
+        <w:spacing w:line="276" w:lineRule="auto"/>
+      </w:pPr>
+      <w:r>
         <w:t>MS Project Version egal?</w:t>
       </w:r>
     </w:p>
@@ -239,13 +295,19 @@
     </w:p>
     <w:p>
       <w:pPr>
-        <w:rPr>
-          <w:rFonts w:asciiTheme="majorHAnsi" w:eastAsiaTheme="majorEastAsia" w:hAnsiTheme="majorHAnsi" w:cstheme="majorBidi"/>
-          <w:color w:val="2F5496" w:themeColor="accent1" w:themeShade="BF"/>
-          <w:sz w:val="26"/>
-          <w:szCs w:val="26"/>
-        </w:rPr>
-      </w:pPr>
+        <w:pStyle w:val="Listenabsatz"/>
+        <w:numPr>
+          <w:ilvl w:val="0"/>
+          <w:numId w:val="4"/>
+        </w:numPr>
+        <w:shd w:val="clear" w:color="auto" w:fill="FF0000"/>
+        <w:spacing w:line="276" w:lineRule="auto"/>
+      </w:pPr>
+      <w:r>
+        <w:t>In welcher Form sollen die Arbeitspakete beschrieben werden (Tabelle/Vorlage oder Fließtext)?</w:t>
+      </w:r>
+    </w:p>
+    <w:p>
       <w:r>
         <w:br w:type="page"/>
       </w:r>
@@ -271,6 +333,7 @@
           <w:ilvl w:val="0"/>
           <w:numId w:val="3"/>
         </w:numPr>
+        <w:shd w:val="clear" w:color="auto" w:fill="92D050"/>
         <w:spacing w:line="276" w:lineRule="auto"/>
       </w:pPr>
       <w:r>
@@ -289,14 +352,18 @@
       <w:r>
         <w:t>Ja, aber zeitlich nicht zu stark einzuplanen</w:t>
       </w:r>
-    </w:p>
-    <w:p>
-      <w:pPr>
-        <w:pStyle w:val="Listenabsatz"/>
-        <w:numPr>
-          <w:ilvl w:val="0"/>
-          <w:numId w:val="3"/>
-        </w:numPr>
+      <w:r>
+        <w:t xml:space="preserve"> (Aber definitiv einbinden)</w:t>
+      </w:r>
+    </w:p>
+    <w:p>
+      <w:pPr>
+        <w:pStyle w:val="Listenabsatz"/>
+        <w:numPr>
+          <w:ilvl w:val="0"/>
+          <w:numId w:val="3"/>
+        </w:numPr>
+        <w:shd w:val="clear" w:color="auto" w:fill="92D050"/>
         <w:spacing w:line="276" w:lineRule="auto"/>
       </w:pPr>
       <w:r>
@@ -316,6 +383,9 @@
         <w:spacing w:line="276" w:lineRule="auto"/>
       </w:pPr>
       <w:r>
+        <w:t xml:space="preserve">Ist-Stand: </w:t>
+      </w:r>
+      <w:r>
         <w:t>Gleiche Anwendungsgebiete unterschiedliche Softwarelösungen</w:t>
       </w:r>
     </w:p>
@@ -329,6 +399,19 @@
         <w:spacing w:line="276" w:lineRule="auto"/>
       </w:pPr>
       <w:r>
+        <w:t>Soll-Stand: Hard- und Software vereinheitlicht und zentralisiert</w:t>
+      </w:r>
+    </w:p>
+    <w:p>
+      <w:pPr>
+        <w:pStyle w:val="Listenabsatz"/>
+        <w:numPr>
+          <w:ilvl w:val="1"/>
+          <w:numId w:val="3"/>
+        </w:numPr>
+        <w:spacing w:line="276" w:lineRule="auto"/>
+      </w:pPr>
+      <w:r>
         <w:t>Hardware wird zentralisiert in Rechenzentrum</w:t>
       </w:r>
     </w:p>
@@ -342,7 +425,13 @@
         <w:spacing w:line="276" w:lineRule="auto"/>
       </w:pPr>
       <w:r>
-        <w:t>Abschalten alter Intranets</w:t>
+        <w:t>Abschalten alter</w:t>
+      </w:r>
+      <w:r>
+        <w:t xml:space="preserve"> (verteilter)</w:t>
+      </w:r>
+      <w:r>
+        <w:t xml:space="preserve"> Intranets</w:t>
       </w:r>
     </w:p>
     <w:p>
@@ -365,6 +454,7 @@
           <w:ilvl w:val="0"/>
           <w:numId w:val="3"/>
         </w:numPr>
+        <w:shd w:val="clear" w:color="auto" w:fill="FFC000"/>
         <w:spacing w:line="276" w:lineRule="auto"/>
       </w:pPr>
       <w:r>
@@ -394,6 +484,9 @@
         <w:spacing w:line="276" w:lineRule="auto"/>
       </w:pPr>
       <w:r>
+        <w:t xml:space="preserve">Standardprozesse -&gt; </w:t>
+      </w:r>
+      <w:r>
         <w:t>Verwaltungsprozesse</w:t>
       </w:r>
     </w:p>
@@ -407,7 +500,7 @@
         <w:spacing w:line="276" w:lineRule="auto"/>
       </w:pPr>
       <w:r>
-        <w:t>Welcher der Standardprozesse passt zum Projekt</w:t>
+        <w:t>Unsere Aufgabe: Einen Prozess finden und herausstellen, der von möglichst vielen MA genutzt wird und durch das Projektergebnis vereinfacht bzw. effizienter gestaltet wird</w:t>
       </w:r>
     </w:p>
     <w:p>
@@ -436,6 +529,7 @@
           <w:ilvl w:val="0"/>
           <w:numId w:val="3"/>
         </w:numPr>
+        <w:shd w:val="clear" w:color="auto" w:fill="92D050"/>
         <w:spacing w:line="276" w:lineRule="auto"/>
       </w:pPr>
       <w:r>
@@ -462,6 +556,7 @@
           <w:ilvl w:val="0"/>
           <w:numId w:val="3"/>
         </w:numPr>
+        <w:shd w:val="clear" w:color="auto" w:fill="FFC000"/>
         <w:spacing w:line="276" w:lineRule="auto"/>
       </w:pPr>
       <w:r>
@@ -488,6 +583,7 @@
           <w:ilvl w:val="0"/>
           <w:numId w:val="3"/>
         </w:numPr>
+        <w:shd w:val="clear" w:color="auto" w:fill="92D050"/>
         <w:spacing w:line="276" w:lineRule="auto"/>
       </w:pPr>
       <w:r>
@@ -518,6 +614,9 @@
       </w:pPr>
       <w:r>
         <w:t>Nachfragen, was noch benötigt wird</w:t>
+      </w:r>
+      <w:r>
+        <w:t xml:space="preserve"> (-&gt; Bedarfsabfrage einplanen)</w:t>
       </w:r>
     </w:p>
     <w:p>
@@ -552,6 +651,7 @@
           <w:ilvl w:val="0"/>
           <w:numId w:val="3"/>
         </w:numPr>
+        <w:shd w:val="clear" w:color="auto" w:fill="92D050"/>
         <w:spacing w:line="276" w:lineRule="auto"/>
       </w:pPr>
       <w:r>
@@ -575,9 +675,23 @@
       <w:pPr>
         <w:pStyle w:val="Listenabsatz"/>
         <w:numPr>
-          <w:ilvl w:val="0"/>
-          <w:numId w:val="3"/>
-        </w:numPr>
+          <w:ilvl w:val="1"/>
+          <w:numId w:val="3"/>
+        </w:numPr>
+        <w:spacing w:line="276" w:lineRule="auto"/>
+      </w:pPr>
+      <w:r>
+        <w:t>Inhalte werden vom AG zugeliefert, hier Mitwirkungspflicht des AG im Pflichtenheft zu vermerken!</w:t>
+      </w:r>
+    </w:p>
+    <w:p>
+      <w:pPr>
+        <w:pStyle w:val="Listenabsatz"/>
+        <w:numPr>
+          <w:ilvl w:val="0"/>
+          <w:numId w:val="3"/>
+        </w:numPr>
+        <w:shd w:val="clear" w:color="auto" w:fill="92D050"/>
         <w:spacing w:line="276" w:lineRule="auto"/>
       </w:pPr>
       <w:r>
@@ -596,6 +710,9 @@
       <w:r>
         <w:t>Zugriff von extern fällt weg</w:t>
       </w:r>
+      <w:r>
+        <w:t xml:space="preserve"> (kein Zugriff über Mobilgeräte etc.)</w:t>
+      </w:r>
     </w:p>
     <w:p>
       <w:pPr>
@@ -609,14 +726,18 @@
       <w:r>
         <w:t>Keine feste Vorstellung</w:t>
       </w:r>
-    </w:p>
-    <w:p>
-      <w:pPr>
-        <w:pStyle w:val="Listenabsatz"/>
-        <w:numPr>
-          <w:ilvl w:val="0"/>
-          <w:numId w:val="3"/>
-        </w:numPr>
+      <w:r>
+        <w:t xml:space="preserve"> -&gt; Vorschlag unterbreiten!</w:t>
+      </w:r>
+    </w:p>
+    <w:p>
+      <w:pPr>
+        <w:pStyle w:val="Listenabsatz"/>
+        <w:numPr>
+          <w:ilvl w:val="0"/>
+          <w:numId w:val="3"/>
+        </w:numPr>
+        <w:shd w:val="clear" w:color="auto" w:fill="92D050"/>
         <w:spacing w:line="276" w:lineRule="auto"/>
       </w:pPr>
       <w:r>
@@ -635,14 +756,18 @@
       <w:r>
         <w:t>Nur unsere Leistung enthalten</w:t>
       </w:r>
-    </w:p>
-    <w:p>
-      <w:pPr>
-        <w:pStyle w:val="Listenabsatz"/>
-        <w:numPr>
-          <w:ilvl w:val="0"/>
-          <w:numId w:val="3"/>
-        </w:numPr>
+      <w:r>
+        <w:t>, also bspw.: Erarbeitung Schulungskonzept JA, Durchführung der Schulung NEIN</w:t>
+      </w:r>
+    </w:p>
+    <w:p>
+      <w:pPr>
+        <w:pStyle w:val="Listenabsatz"/>
+        <w:numPr>
+          <w:ilvl w:val="0"/>
+          <w:numId w:val="3"/>
+        </w:numPr>
+        <w:shd w:val="clear" w:color="auto" w:fill="FF0000"/>
         <w:spacing w:line="276" w:lineRule="auto"/>
       </w:pPr>
       <w:r>
@@ -656,6 +781,7 @@
           <w:ilvl w:val="0"/>
           <w:numId w:val="3"/>
         </w:numPr>
+        <w:shd w:val="clear" w:color="auto" w:fill="FFC000"/>
         <w:spacing w:line="276" w:lineRule="auto"/>
       </w:pPr>
       <w:r>
@@ -672,92 +798,155 @@
         <w:spacing w:line="276" w:lineRule="auto"/>
       </w:pPr>
       <w:r>
-        <w:t>Alte + Unternehmenskommunikation + Personalbereich</w:t>
+        <w:t>Al</w:t>
+      </w:r>
+      <w:r>
+        <w:t>le, die zuvor bereits vertreten waren</w:t>
+      </w:r>
+    </w:p>
+    <w:p>
+      <w:pPr>
+        <w:pStyle w:val="Listenabsatz"/>
+        <w:numPr>
+          <w:ilvl w:val="1"/>
+          <w:numId w:val="3"/>
+        </w:numPr>
+        <w:spacing w:line="276" w:lineRule="auto"/>
+      </w:pPr>
+      <w:r>
+        <w:t>Unternehmenskommunikation</w:t>
+      </w:r>
+    </w:p>
+    <w:p>
+      <w:pPr>
+        <w:pStyle w:val="Listenabsatz"/>
+        <w:numPr>
+          <w:ilvl w:val="1"/>
+          <w:numId w:val="3"/>
+        </w:numPr>
+        <w:spacing w:line="276" w:lineRule="auto"/>
+      </w:pPr>
+      <w:r>
+        <w:t>Personalbereich</w:t>
+      </w:r>
+    </w:p>
+    <w:p>
+      <w:pPr>
+        <w:pStyle w:val="Listenabsatz"/>
+        <w:numPr>
+          <w:ilvl w:val="0"/>
+          <w:numId w:val="3"/>
+        </w:numPr>
+        <w:shd w:val="clear" w:color="auto" w:fill="92D050"/>
+        <w:spacing w:line="276" w:lineRule="auto"/>
+      </w:pPr>
+      <w:r>
+        <w:t>Sollen die einzelnen Fachbereiche eigene Intranet</w:t>
+      </w:r>
+      <w:r>
+        <w:t>-B</w:t>
+      </w:r>
+      <w:r>
+        <w:t>ereiche bekommen?</w:t>
+      </w:r>
+    </w:p>
+    <w:p>
+      <w:pPr>
+        <w:pStyle w:val="Listenabsatz"/>
+        <w:numPr>
+          <w:ilvl w:val="1"/>
+          <w:numId w:val="3"/>
+        </w:numPr>
+        <w:spacing w:line="276" w:lineRule="auto"/>
+      </w:pPr>
+      <w:r>
+        <w:lastRenderedPageBreak/>
+        <w:t>Die Erarbeitung eines Berechtigungskonzeptes ist erforderlich, allerdings nicht für die allgemeine Kommunikation</w:t>
+      </w:r>
+    </w:p>
+    <w:p>
+      <w:pPr>
+        <w:pStyle w:val="Listenabsatz"/>
+        <w:numPr>
+          <w:ilvl w:val="0"/>
+          <w:numId w:val="3"/>
+        </w:numPr>
+        <w:shd w:val="clear" w:color="auto" w:fill="FF0000"/>
+        <w:spacing w:line="276" w:lineRule="auto"/>
+      </w:pPr>
+      <w:r>
+        <w:t>Sollen für die MA der einzelnen Bereiche eingeschränkte/spezialisierte Sichten auf das Intranet bekommen?</w:t>
+      </w:r>
+      <w:r>
+        <w:t xml:space="preserve"> -&gt; Nutzer- und Rechtemanagement?</w:t>
+      </w:r>
+    </w:p>
+    <w:p>
+      <w:pPr>
+        <w:pStyle w:val="Listenabsatz"/>
+        <w:numPr>
+          <w:ilvl w:val="0"/>
+          <w:numId w:val="3"/>
+        </w:numPr>
+        <w:shd w:val="clear" w:color="auto" w:fill="92D050"/>
+        <w:spacing w:line="276" w:lineRule="auto"/>
+      </w:pPr>
+      <w:r>
+        <w:t>Wie hoch soll die Verfügbarkeit des Intranets sein?</w:t>
+      </w:r>
+    </w:p>
+    <w:p>
+      <w:pPr>
+        <w:pStyle w:val="Listenabsatz"/>
+        <w:numPr>
+          <w:ilvl w:val="1"/>
+          <w:numId w:val="3"/>
+        </w:numPr>
+        <w:spacing w:line="276" w:lineRule="auto"/>
+      </w:pPr>
+      <w:r>
+        <w:t>Gehört nicht zu hochverfügbaren Systemen</w:t>
+      </w:r>
+    </w:p>
+    <w:p>
+      <w:pPr>
+        <w:pStyle w:val="Listenabsatz"/>
+        <w:numPr>
+          <w:ilvl w:val="1"/>
+          <w:numId w:val="3"/>
+        </w:numPr>
+        <w:spacing w:line="276" w:lineRule="auto"/>
+      </w:pPr>
+      <w:r>
+        <w:t>Ausfälle von bis zu ca. 8 Stunden vertretbar</w:t>
+      </w:r>
+    </w:p>
+    <w:p>
+      <w:pPr>
+        <w:pStyle w:val="Listenabsatz"/>
+        <w:numPr>
+          <w:ilvl w:val="1"/>
+          <w:numId w:val="3"/>
+        </w:numPr>
+        <w:spacing w:line="276" w:lineRule="auto"/>
+      </w:pPr>
+      <w:r>
+        <w:t>Geringere Verfügba</w:t>
       </w:r>
       <w:bookmarkStart w:id="0" w:name="_GoBack"/>
       <w:bookmarkEnd w:id="0"/>
-    </w:p>
-    <w:p>
-      <w:pPr>
-        <w:pStyle w:val="Listenabsatz"/>
-        <w:numPr>
-          <w:ilvl w:val="0"/>
-          <w:numId w:val="3"/>
-        </w:numPr>
-        <w:spacing w:line="276" w:lineRule="auto"/>
-      </w:pPr>
-      <w:r>
-        <w:t>Sollen die einzelnen Fachbereiche eigene Intranet</w:t>
-      </w:r>
-      <w:r>
-        <w:t>-B</w:t>
-      </w:r>
-      <w:r>
-        <w:t>ereiche bekommen?</w:t>
-      </w:r>
-    </w:p>
-    <w:p>
-      <w:pPr>
-        <w:pStyle w:val="Listenabsatz"/>
-        <w:numPr>
-          <w:ilvl w:val="1"/>
-          <w:numId w:val="3"/>
-        </w:numPr>
-        <w:spacing w:line="276" w:lineRule="auto"/>
-      </w:pPr>
-      <w:r>
-        <w:t>Berechtigungen berücksichtigen</w:t>
-      </w:r>
-    </w:p>
-    <w:p>
-      <w:pPr>
-        <w:pStyle w:val="Listenabsatz"/>
-        <w:numPr>
-          <w:ilvl w:val="0"/>
-          <w:numId w:val="3"/>
-        </w:numPr>
-        <w:spacing w:line="276" w:lineRule="auto"/>
-      </w:pPr>
-      <w:r>
-        <w:t>Sollen für die MA der einzelnen Bereiche eingeschränkte/spezialisierte Sichten auf das Intranet bekommen?</w:t>
-      </w:r>
-      <w:r>
-        <w:t xml:space="preserve"> -&gt; Nutzer- und Rechtemanagement?</w:t>
-      </w:r>
-    </w:p>
-    <w:p>
-      <w:pPr>
-        <w:pStyle w:val="Listenabsatz"/>
-        <w:numPr>
-          <w:ilvl w:val="0"/>
-          <w:numId w:val="3"/>
-        </w:numPr>
-        <w:spacing w:line="276" w:lineRule="auto"/>
-      </w:pPr>
-      <w:r>
-        <w:t>Wie hoch soll die Verfügbarkeit des Intranets sein?</w:t>
-      </w:r>
-    </w:p>
-    <w:p>
-      <w:pPr>
-        <w:pStyle w:val="Listenabsatz"/>
-        <w:numPr>
-          <w:ilvl w:val="1"/>
-          <w:numId w:val="3"/>
-        </w:numPr>
-        <w:spacing w:line="276" w:lineRule="auto"/>
-      </w:pPr>
-      <w:r>
-        <w:t>Gehört nicht zu hochverfügbaren Systemen</w:t>
-      </w:r>
-    </w:p>
-    <w:p>
-      <w:pPr>
-        <w:pStyle w:val="Listenabsatz"/>
-        <w:numPr>
-          <w:ilvl w:val="0"/>
-          <w:numId w:val="3"/>
-        </w:numPr>
+      <w:r>
+        <w:t>rkeit an Wochenenden, Feiertagen oder nachts ist unproblematisch</w:t>
+      </w:r>
+    </w:p>
+    <w:p>
+      <w:pPr>
+        <w:pStyle w:val="Listenabsatz"/>
+        <w:numPr>
+          <w:ilvl w:val="0"/>
+          <w:numId w:val="3"/>
+        </w:numPr>
+        <w:shd w:val="clear" w:color="auto" w:fill="FF0000"/>
         <w:spacing w:line="276" w:lineRule="auto"/>
       </w:pPr>
       <w:r>
@@ -771,6 +960,7 @@
           <w:ilvl w:val="0"/>
           <w:numId w:val="3"/>
         </w:numPr>
+        <w:shd w:val="clear" w:color="auto" w:fill="FF0000"/>
         <w:spacing w:line="276" w:lineRule="auto"/>
       </w:pPr>
       <w:r>
@@ -784,6 +974,7 @@
           <w:ilvl w:val="0"/>
           <w:numId w:val="3"/>
         </w:numPr>
+        <w:shd w:val="clear" w:color="auto" w:fill="FF0000"/>
         <w:spacing w:line="276" w:lineRule="auto"/>
       </w:pPr>
       <w:r>
@@ -797,10 +988,10 @@
           <w:ilvl w:val="0"/>
           <w:numId w:val="3"/>
         </w:numPr>
-        <w:spacing w:line="276" w:lineRule="auto"/>
-      </w:pPr>
-      <w:r>
-        <w:lastRenderedPageBreak/>
+        <w:shd w:val="clear" w:color="auto" w:fill="FF0000"/>
+        <w:spacing w:line="276" w:lineRule="auto"/>
+      </w:pPr>
+      <w:r>
         <w:t>Wie ist das Intranet der IA realisiert, auf welcher Hardware basiert das System?</w:t>
       </w:r>
     </w:p>
@@ -811,6 +1002,7 @@
           <w:ilvl w:val="0"/>
           <w:numId w:val="3"/>
         </w:numPr>
+        <w:shd w:val="clear" w:color="auto" w:fill="FF0000"/>
         <w:spacing w:line="276" w:lineRule="auto"/>
       </w:pPr>
       <w:r>
@@ -824,6 +1016,7 @@
           <w:ilvl w:val="0"/>
           <w:numId w:val="3"/>
         </w:numPr>
+        <w:shd w:val="clear" w:color="auto" w:fill="FF0000"/>
         <w:spacing w:line="276" w:lineRule="auto"/>
       </w:pPr>
       <w:r>
@@ -845,10 +1038,39 @@
           <w:ilvl w:val="0"/>
           <w:numId w:val="3"/>
         </w:numPr>
+        <w:shd w:val="clear" w:color="auto" w:fill="FF0000"/>
         <w:spacing w:line="276" w:lineRule="auto"/>
       </w:pPr>
       <w:r>
         <w:t>Darf das Intranet weiterentwickelt werden?</w:t>
+      </w:r>
+    </w:p>
+    <w:p>
+      <w:pPr>
+        <w:pStyle w:val="Listenabsatz"/>
+        <w:numPr>
+          <w:ilvl w:val="0"/>
+          <w:numId w:val="3"/>
+        </w:numPr>
+        <w:shd w:val="clear" w:color="auto" w:fill="FF0000"/>
+        <w:spacing w:line="276" w:lineRule="auto"/>
+      </w:pPr>
+      <w:r>
+        <w:t>Wie hoch ist die zu erwartende Nutzerzahl bzw. ist diese überhaupt schon einschätzbar?</w:t>
+      </w:r>
+    </w:p>
+    <w:p>
+      <w:pPr>
+        <w:pStyle w:val="Listenabsatz"/>
+        <w:numPr>
+          <w:ilvl w:val="0"/>
+          <w:numId w:val="3"/>
+        </w:numPr>
+        <w:shd w:val="clear" w:color="auto" w:fill="FF0000"/>
+        <w:spacing w:line="276" w:lineRule="auto"/>
+      </w:pPr>
+      <w:r>
+        <w:t>Existieren noch verfügbare Hardware-Ressourcen, auf denen das Intranet betrieben werden kann?</w:t>
       </w:r>
     </w:p>
     <w:sectPr>
@@ -1004,7 +1226,7 @@
         <w:rFonts w:ascii="Courier New" w:hAnsi="Courier New" w:cs="Courier New" w:hint="default"/>
       </w:rPr>
     </w:lvl>
-    <w:lvl w:ilvl="2" w:tplc="04070005" w:tentative="1">
+    <w:lvl w:ilvl="2" w:tplc="04070005">
       <w:start w:val="1"/>
       <w:numFmt w:val="bullet"/>
       <w:lvlText w:val=""/>

</xml_diff>

<commit_message>
Aktualisierung Aufgaben, Zieldefinition und Fragen; Dateien in Ordner sortiert; Überflüssige Dateien entfernt
</commit_message>
<xml_diff>
--- a/fragen_an_den_auftraggeber.docx
+++ b/fragen_an_den_auftraggeber.docx
@@ -367,11 +367,39 @@
           <w:ilvl w:val="0"/>
           <w:numId w:val="4"/>
         </w:numPr>
+        <w:shd w:val="clear" w:color="auto" w:fill="92D050"/>
+        <w:spacing w:line="276" w:lineRule="auto"/>
+      </w:pPr>
+      <w:r>
+        <w:t>Schriftgröße und Zeilenabstand für das gesamte Dokument?</w:t>
+      </w:r>
+    </w:p>
+    <w:p>
+      <w:pPr>
+        <w:pStyle w:val="Listenabsatz"/>
+        <w:numPr>
+          <w:ilvl w:val="1"/>
+          <w:numId w:val="4"/>
+        </w:numPr>
+        <w:shd w:val="clear" w:color="auto" w:fill="92D050"/>
+        <w:spacing w:line="276" w:lineRule="auto"/>
+      </w:pPr>
+      <w:r>
+        <w:t>Für die Arbeitspakete gilt die in den Folien angegebene Formatierung. Für den Rest gilt die Richtlinie für wissenschaftliches Arbeiten.</w:t>
+      </w:r>
+    </w:p>
+    <w:p>
+      <w:pPr>
+        <w:pStyle w:val="Listenabsatz"/>
+        <w:numPr>
+          <w:ilvl w:val="0"/>
+          <w:numId w:val="4"/>
+        </w:numPr>
         <w:shd w:val="clear" w:color="auto" w:fill="FF0000"/>
         <w:spacing w:line="276" w:lineRule="auto"/>
       </w:pPr>
       <w:r>
-        <w:t>Schriftgröße und Zeilenabstand für das gesamte Dokument?</w:t>
+        <w:t>Abgabetermin?</w:t>
       </w:r>
     </w:p>
     <w:p>
@@ -1094,15 +1122,7 @@
         <w:spacing w:line="276" w:lineRule="auto"/>
       </w:pPr>
       <w:r>
-        <w:t xml:space="preserve">Schreibrechte haben nur ausgewählte MA, </w:t>
-      </w:r>
-      <w:proofErr w:type="gramStart"/>
-      <w:r>
-        <w:t>die neue Inhalte</w:t>
-      </w:r>
-      <w:proofErr w:type="gramEnd"/>
-      <w:r>
-        <w:t xml:space="preserve"> freigeben müssen</w:t>
+        <w:t>Schreibrechte haben nur ausgewählte MA, die neue Inhalte freigeben müssen</w:t>
       </w:r>
     </w:p>
     <w:p>
@@ -1495,20 +1515,53 @@
           <w:ilvl w:val="0"/>
           <w:numId w:val="3"/>
         </w:numPr>
+        <w:shd w:val="clear" w:color="auto" w:fill="92D050"/>
+        <w:spacing w:line="276" w:lineRule="auto"/>
+      </w:pPr>
+      <w:r>
+        <w:t xml:space="preserve">Nutzt die </w:t>
+      </w:r>
+      <w:proofErr w:type="spellStart"/>
+      <w:r>
+        <w:t>KlinikIT</w:t>
+      </w:r>
+      <w:proofErr w:type="spellEnd"/>
+      <w:r>
+        <w:t xml:space="preserve"> das Intranet auch mit?</w:t>
+      </w:r>
+    </w:p>
+    <w:p>
+      <w:pPr>
+        <w:pStyle w:val="Listenabsatz"/>
+        <w:numPr>
+          <w:ilvl w:val="1"/>
+          <w:numId w:val="3"/>
+        </w:numPr>
+        <w:shd w:val="clear" w:color="auto" w:fill="92D050"/>
+        <w:spacing w:line="276" w:lineRule="auto"/>
+      </w:pPr>
+      <w:r>
+        <w:t>Ja</w:t>
+      </w:r>
+    </w:p>
+    <w:p>
+      <w:pPr>
+        <w:pStyle w:val="Listenabsatz"/>
+        <w:numPr>
+          <w:ilvl w:val="0"/>
+          <w:numId w:val="3"/>
+        </w:numPr>
         <w:shd w:val="clear" w:color="auto" w:fill="FF0000"/>
         <w:spacing w:line="276" w:lineRule="auto"/>
       </w:pPr>
       <w:r>
-        <w:t xml:space="preserve">Nutzt die </w:t>
+        <w:t xml:space="preserve">Einfluss/Rolle </w:t>
       </w:r>
       <w:proofErr w:type="spellStart"/>
       <w:r>
-        <w:t>KlinikIT</w:t>
+        <w:t>Ausschreibungsbauftragter</w:t>
       </w:r>
       <w:proofErr w:type="spellEnd"/>
-      <w:r>
-        <w:t xml:space="preserve"> das Intranet auch mit?</w:t>
-      </w:r>
     </w:p>
     <w:p>
       <w:pPr>
@@ -1521,10 +1574,55 @@
         <w:spacing w:line="276" w:lineRule="auto"/>
       </w:pPr>
       <w:r>
-        <w:t>Einfluss/Rolle Ausschreibungsbauftragter</w:t>
+        <w:t>Hat das Intranet bereits ein Nutzermanagement?</w:t>
       </w:r>
       <w:bookmarkStart w:id="0" w:name="_GoBack"/>
       <w:bookmarkEnd w:id="0"/>
+    </w:p>
+    <w:p>
+      <w:pPr>
+        <w:pStyle w:val="Listenabsatz"/>
+        <w:numPr>
+          <w:ilvl w:val="0"/>
+          <w:numId w:val="3"/>
+        </w:numPr>
+        <w:shd w:val="clear" w:color="auto" w:fill="FF0000"/>
+        <w:spacing w:line="276" w:lineRule="auto"/>
+      </w:pPr>
+      <w:r>
+        <w:t>Existiert bereits eins unserer geplanten Features?</w:t>
+      </w:r>
+    </w:p>
+    <w:p>
+      <w:pPr>
+        <w:pStyle w:val="Listenabsatz"/>
+        <w:numPr>
+          <w:ilvl w:val="0"/>
+          <w:numId w:val="3"/>
+        </w:numPr>
+        <w:shd w:val="clear" w:color="auto" w:fill="FF0000"/>
+        <w:spacing w:line="276" w:lineRule="auto"/>
+      </w:pPr>
+      <w:r>
+        <w:t>Kommt ein Cloudbetrieb in Frage?</w:t>
+      </w:r>
+    </w:p>
+    <w:p>
+      <w:pPr>
+        <w:pStyle w:val="Listenabsatz"/>
+        <w:numPr>
+          <w:ilvl w:val="0"/>
+          <w:numId w:val="3"/>
+        </w:numPr>
+        <w:shd w:val="clear" w:color="auto" w:fill="FF0000"/>
+        <w:spacing w:line="276" w:lineRule="auto"/>
+      </w:pPr>
+      <w:r>
+        <w:t>Wer betreut die bestehenden PCs?</w:t>
+      </w:r>
+      <w:r>
+        <w:t xml:space="preserve"> Gemietet oder gekauft?</w:t>
+      </w:r>
     </w:p>
     <w:sectPr>
       <w:pgSz w:w="11906" w:h="16838"/>

</xml_diff>